<commit_message>
Updating Lesson 1 Review
</commit_message>
<xml_diff>
--- a/Quiz Notes/Lesson 1 Review.docx
+++ b/Quiz Notes/Lesson 1 Review.docx
@@ -479,13 +479,112 @@
       <w:r>
         <w:t xml:space="preserve">Designed to conditionally execute the right side if the left side is not null. </w:t>
       </w:r>
+      <w:r>
+        <w:t xml:space="preserve"> It protects us from referencing null without having to write </w:t>
+      </w:r>
+      <w:proofErr w:type="gramStart"/>
+      <w:r>
+        <w:t>the !</w:t>
+      </w:r>
+      <w:proofErr w:type="gramEnd"/>
+      <w:r>
+        <w:t>= null check.</w:t>
+      </w:r>
+    </w:p>
+    <w:p/>
+    <w:p/>
+    <w:p>
+      <w:pPr>
+        <w:pBdr>
+          <w:bottom w:val="single" w:sz="12" w:space="1" w:color="auto"/>
+        </w:pBdr>
+      </w:pPr>
+    </w:p>
+    <w:p>
+      <w:proofErr w:type="spellStart"/>
+      <w:r>
+        <w:t>Int</w:t>
+      </w:r>
+      <w:proofErr w:type="spellEnd"/>
+      <w:r>
+        <w:t xml:space="preserve"> x = 10;</w:t>
+      </w:r>
+    </w:p>
+    <w:p>
+      <w:proofErr w:type="spellStart"/>
+      <w:r>
+        <w:t>Int</w:t>
+      </w:r>
+      <w:proofErr w:type="spellEnd"/>
+      <w:r>
+        <w:t xml:space="preserve"> y = 3;</w:t>
+      </w:r>
+    </w:p>
+    <w:p>
+      <w:proofErr w:type="spellStart"/>
+      <w:r>
+        <w:t>Var</w:t>
+      </w:r>
+      <w:proofErr w:type="spellEnd"/>
+      <w:r>
+        <w:t xml:space="preserve"> result = x/y;</w:t>
+      </w:r>
+    </w:p>
+    <w:p>
+      <w:r>
+        <w:t xml:space="preserve">Result will be 3.  An </w:t>
+      </w:r>
+      <w:proofErr w:type="spellStart"/>
+      <w:r>
+        <w:t>int</w:t>
+      </w:r>
+      <w:proofErr w:type="spellEnd"/>
+      <w:r>
+        <w:t xml:space="preserve"> divided by an </w:t>
+      </w:r>
+      <w:proofErr w:type="spellStart"/>
+      <w:r>
+        <w:t>int</w:t>
+      </w:r>
+      <w:proofErr w:type="spellEnd"/>
+      <w:r>
+        <w:t xml:space="preserve"> yields an int.</w:t>
+      </w:r>
+    </w:p>
+    <w:p/>
+    <w:p>
+      <w:r>
+        <w:t>Type casting will change the value type:</w:t>
+      </w:r>
+    </w:p>
+    <w:p>
+      <w:proofErr w:type="spellStart"/>
+      <w:r>
+        <w:t>Var</w:t>
+      </w:r>
+      <w:proofErr w:type="spellEnd"/>
+      <w:r>
+        <w:t xml:space="preserve"> result = x</w:t>
+      </w:r>
+      <w:proofErr w:type="gramStart"/>
+      <w:r>
+        <w:t>/(</w:t>
+      </w:r>
+      <w:proofErr w:type="gramEnd"/>
+      <w:r>
+        <w:t>double)y;</w:t>
+      </w:r>
+    </w:p>
+    <w:p/>
+    <w:p>
+      <w:r>
+        <w:t>It doesn’t change the value of y. It only change how the compiler sees the variable.</w:t>
+      </w:r>
+    </w:p>
+    <w:p>
       <w:bookmarkStart w:id="0" w:name="_GoBack"/>
       <w:bookmarkEnd w:id="0"/>
     </w:p>
-    <w:p/>
-    <w:p/>
-    <w:p/>
-    <w:p/>
     <w:p/>
     <w:p/>
     <w:sectPr>

</xml_diff>